<commit_message>
Added arduino code. Updated examples
</commit_message>
<xml_diff>
--- a/Instructions/Soil Moisture Sensor Instructions.docx
+++ b/Instructions/Soil Moisture Sensor Instructions.docx
@@ -2863,6 +2863,9 @@
         </w:tc>
       </w:tr>
       <w:tr>
+        <w:trPr>
+          <w:trHeight w:val="3663"/>
+        </w:trPr>
         <w:tc>
           <w:tcPr>
             <w:tcW w:w="9637" w:type="dxa"/>
@@ -3018,16 +3021,8 @@
               <w:rPr>
                 <w:rFonts w:ascii="Arial" w:hAnsi="Arial"/>
               </w:rPr>
-              <w:t>This GITHUB contains all the design files as well as the software code. Move to the “FIRMWARE” folder for the software example.</w:t>
+              <w:t xml:space="preserve">This GITHUB contains all the design files as well as the software code. </w:t>
             </w:r>
-          </w:p>
-          <w:p>
-            <w:pPr>
-              <w:pStyle w:val="TableContents"/>
-              <w:rPr>
-                <w:rFonts w:ascii="Arial" w:hAnsi="Arial"/>
-              </w:rPr>
-            </w:pPr>
           </w:p>
         </w:tc>
       </w:tr>

</xml_diff>

<commit_message>
Update Soil Moisture Sensor Instructions.docx
</commit_message>
<xml_diff>
--- a/Instructions/Soil Moisture Sensor Instructions.docx
+++ b/Instructions/Soil Moisture Sensor Instructions.docx
@@ -545,19 +545,7 @@
               <w:rPr>
                 <w:rFonts w:ascii="Arial" w:hAnsi="Arial"/>
               </w:rPr>
-              <w:t xml:space="preserve"> d</w:t>
-            </w:r>
-            <w:r>
-              <w:rPr>
-                <w:rFonts w:ascii="Arial" w:hAnsi="Arial"/>
-              </w:rPr>
-              <w:t>esigned for agriculture, meteorological and environmental monitoring applications</w:t>
-            </w:r>
-            <w:r>
-              <w:rPr>
-                <w:rFonts w:ascii="Arial" w:hAnsi="Arial"/>
-              </w:rPr>
-              <w:t>.</w:t>
+              <w:t xml:space="preserve"> designed for agriculture, meteorological and environmental monitoring applications.</w:t>
             </w:r>
           </w:p>
           <w:p>
@@ -1381,8 +1369,6 @@
       </w:r>
       <w:r>
         <w:tab/>
-      </w:r>
-      <w:r>
         <w:t xml:space="preserve">soil volumetric </w:t>
       </w:r>
       <w:r>
@@ -1399,10 +1385,7 @@
         <w:tab/>
       </w:r>
       <w:r>
-        <w:t>soil</w:t>
-      </w:r>
-      <w:r>
-        <w:t xml:space="preserve"> </w:t>
+        <w:t xml:space="preserve">soil </w:t>
       </w:r>
       <w:r>
         <w:rPr>
@@ -1418,8 +1401,6 @@
       </w:r>
       <w:r>
         <w:tab/>
-      </w:r>
-      <w:r>
         <w:t>% (</w:t>
       </w:r>
       <w:r>
@@ -1474,8 +1455,6 @@
       </w:r>
       <w:r>
         <w:tab/>
-      </w:r>
-      <w:r>
         <w:t xml:space="preserve">0-100% </w:t>
       </w:r>
     </w:p>
@@ -1488,8 +1467,6 @@
       </w:r>
       <w:r>
         <w:tab/>
-      </w:r>
-      <w:r>
         <w:t>-40</w:t>
       </w:r>
       <w:r>
@@ -1572,25 +1549,7 @@
           <w:sz w:val="20"/>
           <w:szCs w:val="20"/>
         </w:rPr>
-        <w:t>and ± 0.2 ° C in the</w:t>
-      </w:r>
-      <w:r>
-        <w:rPr>
-          <w:i/>
-          <w:iCs/>
-          <w:sz w:val="20"/>
-          <w:szCs w:val="20"/>
-        </w:rPr>
-        <w:t xml:space="preserve"> </w:t>
-      </w:r>
-      <w:r>
-        <w:rPr>
-          <w:i/>
-          <w:iCs/>
-          <w:sz w:val="20"/>
-          <w:szCs w:val="20"/>
-        </w:rPr>
-        <w:t xml:space="preserve">range of 0-50% </w:t>
+        <w:t xml:space="preserve">and ± 0.2 ° C in the range of 0-50% </w:t>
       </w:r>
       <w:r>
         <w:rPr>
@@ -1651,13 +1610,7 @@
         <w:tab/>
       </w:r>
       <w:r>
-        <w:t>-40</w:t>
-      </w:r>
-      <w:r>
-        <w:t xml:space="preserve"> to </w:t>
-      </w:r>
-      <w:r>
-        <w:t>80 °C</w:t>
+        <w:t>-40 to 80 °C</w:t>
       </w:r>
     </w:p>
     <w:p>
@@ -1672,8 +1625,6 @@
       </w:r>
       <w:r>
         <w:tab/>
-      </w:r>
-      <w:r>
         <w:t>RS485</w:t>
       </w:r>
       <w:r>
@@ -1692,8 +1643,6 @@
       </w:r>
       <w:r>
         <w:tab/>
-      </w:r>
-      <w:r>
         <w:t>4.5</w:t>
       </w:r>
       <w:r>
@@ -1727,8 +1676,6 @@
       </w:r>
       <w:r>
         <w:tab/>
-      </w:r>
-      <w:r>
         <w:t>&lt; 1 second</w:t>
       </w:r>
     </w:p>
@@ -1741,8 +1688,6 @@
       </w:r>
       <w:r>
         <w:tab/>
-      </w:r>
-      <w:r>
         <w:t>&lt; 1 second</w:t>
       </w:r>
     </w:p>
@@ -1751,10 +1696,7 @@
         <w:pStyle w:val="Heading2"/>
       </w:pPr>
       <w:r>
-        <w:t>P</w:t>
-      </w:r>
-      <w:r>
-        <w:t>hysical parameters</w:t>
+        <w:t>Physical parameters</w:t>
       </w:r>
     </w:p>
     <w:p>
@@ -1769,8 +1711,6 @@
       </w:r>
       <w:r>
         <w:tab/>
-      </w:r>
-      <w:r>
         <w:t>55mm, φ3mm</w:t>
       </w:r>
     </w:p>
@@ -1783,8 +1723,6 @@
       </w:r>
       <w:r>
         <w:tab/>
-      </w:r>
-      <w:r>
         <w:t>316L stainless steel</w:t>
       </w:r>
     </w:p>
@@ -1797,8 +1735,6 @@
       </w:r>
       <w:r>
         <w:tab/>
-      </w:r>
-      <w:r>
         <w:t>ABS Engineering Plastics, epoxy resin, waterproof grade</w:t>
       </w:r>
     </w:p>
@@ -1814,8 +1750,6 @@
       </w:r>
       <w:r>
         <w:tab/>
-      </w:r>
-      <w:r>
         <w:t>IP68</w:t>
       </w:r>
     </w:p>
@@ -1842,6 +1776,9 @@
         <w:jc w:val="center"/>
       </w:pPr>
       <w:r>
+        <w:rPr>
+          <w:noProof/>
+        </w:rPr>
         <w:drawing>
           <wp:inline distT="0" distB="0" distL="0" distR="0" wp14:anchorId="1E7D8C69" wp14:editId="364A36CD">
             <wp:extent cx="4229100" cy="3056520"/>
@@ -2822,15 +2759,7 @@
                 <w:bCs/>
               </w:rPr>
               <w:lastRenderedPageBreak/>
-              <w:t xml:space="preserve">Info: </w:t>
-            </w:r>
-            <w:r>
-              <w:rPr>
-                <w:rFonts w:ascii="Arial" w:hAnsi="Arial"/>
-                <w:b/>
-                <w:bCs/>
-              </w:rPr>
-              <w:t>3</w:t>
+              <w:t>Info: 3</w:t>
             </w:r>
           </w:p>
         </w:tc>
@@ -2892,13 +2821,7 @@
               <w:rPr>
                 <w:b/>
               </w:rPr>
-              <w:t>C</w:t>
-            </w:r>
-            <w:r>
-              <w:rPr>
-                <w:b/>
-              </w:rPr>
-              <w:t>hange of address</w:t>
+              <w:t>Change of address</w:t>
             </w:r>
           </w:p>
           <w:p>
@@ -3453,22 +3376,7 @@
               <w:t>)</w:t>
             </w:r>
             <w:r>
-              <w:t xml:space="preserve"> data (soil temperature, soil moisture)</w:t>
-            </w:r>
-            <w:r>
-              <w:t xml:space="preserve"> from</w:t>
-            </w:r>
-            <w:r>
-              <w:t xml:space="preserve"> </w:t>
-            </w:r>
-            <w:r>
-              <w:t>controller</w:t>
-            </w:r>
-            <w:r>
-              <w:t xml:space="preserve"> → </w:t>
-            </w:r>
-            <w:r>
-              <w:t>sensor:</w:t>
+              <w:t xml:space="preserve"> data (soil temperature, soil moisture) from controller → sensor:</w:t>
             </w:r>
           </w:p>
           <w:p>
@@ -3933,16 +3841,7 @@
               <w:t>If the sensor receives correctly, return the following data, from</w:t>
             </w:r>
             <w:r>
-              <w:t xml:space="preserve"> </w:t>
-            </w:r>
-            <w:r>
-              <w:t>sensor</w:t>
-            </w:r>
-            <w:r>
-              <w:t xml:space="preserve"> </w:t>
-            </w:r>
-            <w:r>
-              <w:t>→ controller:</w:t>
+              <w:t xml:space="preserve"> sensor → controller:</w:t>
             </w:r>
           </w:p>
           <w:p>
@@ -4879,6 +4778,19 @@
                 <w:szCs w:val="32"/>
               </w:rPr>
             </w:pPr>
+            <w:hyperlink r:id="rId13" w:history="1">
+              <w:r>
+                <w:rPr>
+                  <w:rStyle w:val="Hyperlink"/>
+                  <w:rFonts w:ascii="Arial" w:hAnsi="Arial"/>
+                  <w:b/>
+                  <w:bCs/>
+                  <w:sz w:val="32"/>
+                  <w:szCs w:val="32"/>
+                </w:rPr>
+                <w:t>https://github.com/curiouselectric/mositureSensor</w:t>
+              </w:r>
+            </w:hyperlink>
             <w:r>
               <w:rPr>
                 <w:rFonts w:ascii="Arial" w:hAnsi="Arial"/>
@@ -4887,17 +4799,7 @@
                 <w:sz w:val="32"/>
                 <w:szCs w:val="32"/>
               </w:rPr>
-              <w:t>https://github.com/curiouselectric/</w:t>
-            </w:r>
-            <w:r>
-              <w:rPr>
-                <w:rFonts w:ascii="Arial" w:hAnsi="Arial"/>
-                <w:b/>
-                <w:bCs/>
-                <w:sz w:val="32"/>
-                <w:szCs w:val="32"/>
-              </w:rPr>
-              <w:t>mositureSensor</w:t>
+              <w:t xml:space="preserve"> </w:t>
             </w:r>
           </w:p>
           <w:p>
@@ -4952,7 +4854,7 @@
                 <w:rFonts w:ascii="Arial" w:hAnsi="Arial"/>
               </w:rPr>
             </w:pPr>
-            <w:hyperlink r:id="rId13" w:history="1">
+            <w:hyperlink r:id="rId14" w:history="1">
               <w:r>
                 <w:rPr>
                   <w:rStyle w:val="Hyperlink"/>
@@ -5061,7 +4963,7 @@
           <w:rFonts w:ascii="Arial" w:hAnsi="Arial"/>
         </w:rPr>
       </w:pPr>
-      <w:hyperlink r:id="rId14" w:history="1">
+      <w:hyperlink r:id="rId15" w:history="1">
         <w:r>
           <w:rPr>
             <w:rFonts w:ascii="Arial" w:hAnsi="Arial"/>
@@ -5080,7 +4982,7 @@
           <w:rFonts w:ascii="Arial" w:hAnsi="Arial"/>
         </w:rPr>
       </w:pPr>
-      <w:hyperlink r:id="rId15" w:history="1">
+      <w:hyperlink r:id="rId16" w:history="1">
         <w:r>
           <w:rPr>
             <w:rFonts w:ascii="Arial" w:hAnsi="Arial"/>
@@ -5135,78 +5037,6 @@
         </w:rPr>
         <w:t xml:space="preserve">Please email </w:t>
       </w:r>
-      <w:hyperlink r:id="rId16" w:history="1">
-        <w:r>
-          <w:rPr>
-            <w:rFonts w:ascii="Arial" w:hAnsi="Arial"/>
-            <w:b/>
-            <w:bCs/>
-          </w:rPr>
-          <w:t>hello@curiouselectric.co.uk</w:t>
-        </w:r>
-      </w:hyperlink>
-      <w:r>
-        <w:rPr>
-          <w:rFonts w:ascii="Arial" w:hAnsi="Arial"/>
-        </w:rPr>
-        <w:t xml:space="preserve"> with any questions or comments.</w:t>
-      </w:r>
-    </w:p>
-    <w:p>
-      <w:pPr>
-        <w:pStyle w:val="Standard"/>
-        <w:rPr>
-          <w:rFonts w:ascii="Arial" w:hAnsi="Arial"/>
-        </w:rPr>
-      </w:pPr>
-      <w:r>
-        <w:rPr>
-          <w:rFonts w:ascii="Arial" w:hAnsi="Arial"/>
-        </w:rPr>
-        <w:t xml:space="preserve">Please tweet us at </w:t>
-      </w:r>
-      <w:r>
-        <w:rPr>
-          <w:rFonts w:ascii="Arial" w:hAnsi="Arial"/>
-          <w:b/>
-          <w:bCs/>
-        </w:rPr>
-        <w:t>@curiouselectric</w:t>
-      </w:r>
-    </w:p>
-    <w:p>
-      <w:pPr>
-        <w:pStyle w:val="Standard"/>
-        <w:rPr>
-          <w:rFonts w:ascii="Arial" w:hAnsi="Arial"/>
-        </w:rPr>
-      </w:pPr>
-    </w:p>
-    <w:p>
-      <w:pPr>
-        <w:pStyle w:val="Standard"/>
-        <w:rPr>
-          <w:rFonts w:ascii="Arial" w:hAnsi="Arial"/>
-        </w:rPr>
-      </w:pPr>
-      <w:r>
-        <w:rPr>
-          <w:rFonts w:ascii="Arial" w:hAnsi="Arial"/>
-        </w:rPr>
-        <w:t>If any parts are missing from your kit</w:t>
-      </w:r>
-      <w:r>
-        <w:rPr>
-          <w:rFonts w:ascii="Arial" w:hAnsi="Arial"/>
-        </w:rPr>
-        <w:t>,</w:t>
-      </w:r>
-      <w:r>
-        <w:rPr>
-          <w:rFonts w:ascii="Arial" w:hAnsi="Arial"/>
-        </w:rPr>
-        <w:t xml:space="preserve"> then please email </w:t>
-      </w:r>
       <w:hyperlink r:id="rId17" w:history="1">
         <w:r>
           <w:rPr>
@@ -5221,7 +5051,7 @@
         <w:rPr>
           <w:rFonts w:ascii="Arial" w:hAnsi="Arial"/>
         </w:rPr>
-        <w:t xml:space="preserve"> with details, including when and where the kit was purchased.</w:t>
+        <w:t xml:space="preserve"> with any questions or comments.</w:t>
       </w:r>
     </w:p>
     <w:p>
@@ -5231,6 +5061,78 @@
           <w:rFonts w:ascii="Arial" w:hAnsi="Arial"/>
         </w:rPr>
       </w:pPr>
+      <w:r>
+        <w:rPr>
+          <w:rFonts w:ascii="Arial" w:hAnsi="Arial"/>
+        </w:rPr>
+        <w:t xml:space="preserve">Please tweet us at </w:t>
+      </w:r>
+      <w:r>
+        <w:rPr>
+          <w:rFonts w:ascii="Arial" w:hAnsi="Arial"/>
+          <w:b/>
+          <w:bCs/>
+        </w:rPr>
+        <w:t>@curiouselectric</w:t>
+      </w:r>
+    </w:p>
+    <w:p>
+      <w:pPr>
+        <w:pStyle w:val="Standard"/>
+        <w:rPr>
+          <w:rFonts w:ascii="Arial" w:hAnsi="Arial"/>
+        </w:rPr>
+      </w:pPr>
+    </w:p>
+    <w:p>
+      <w:pPr>
+        <w:pStyle w:val="Standard"/>
+        <w:rPr>
+          <w:rFonts w:ascii="Arial" w:hAnsi="Arial"/>
+        </w:rPr>
+      </w:pPr>
+      <w:r>
+        <w:rPr>
+          <w:rFonts w:ascii="Arial" w:hAnsi="Arial"/>
+        </w:rPr>
+        <w:t>If any parts are missing from your kit</w:t>
+      </w:r>
+      <w:r>
+        <w:rPr>
+          <w:rFonts w:ascii="Arial" w:hAnsi="Arial"/>
+        </w:rPr>
+        <w:t>,</w:t>
+      </w:r>
+      <w:r>
+        <w:rPr>
+          <w:rFonts w:ascii="Arial" w:hAnsi="Arial"/>
+        </w:rPr>
+        <w:t xml:space="preserve"> then please email </w:t>
+      </w:r>
+      <w:hyperlink r:id="rId18" w:history="1">
+        <w:r>
+          <w:rPr>
+            <w:rFonts w:ascii="Arial" w:hAnsi="Arial"/>
+            <w:b/>
+            <w:bCs/>
+          </w:rPr>
+          <w:t>hello@curiouselectric.co.uk</w:t>
+        </w:r>
+      </w:hyperlink>
+      <w:r>
+        <w:rPr>
+          <w:rFonts w:ascii="Arial" w:hAnsi="Arial"/>
+        </w:rPr>
+        <w:t xml:space="preserve"> with details, including when and where the kit was purchased.</w:t>
+      </w:r>
+    </w:p>
+    <w:p>
+      <w:pPr>
+        <w:pStyle w:val="Standard"/>
+        <w:rPr>
+          <w:rFonts w:ascii="Arial" w:hAnsi="Arial"/>
+        </w:rPr>
+      </w:pPr>
     </w:p>
     <w:p>
       <w:pPr>
@@ -5242,7 +5144,7 @@
         </w:rPr>
         <w:t xml:space="preserve">More technical information can be found via </w:t>
       </w:r>
-      <w:hyperlink r:id="rId18" w:history="1">
+      <w:hyperlink r:id="rId19" w:history="1">
         <w:r>
           <w:rPr>
             <w:rFonts w:ascii="Arial" w:hAnsi="Arial"/>
@@ -6658,6 +6560,7 @@
   <w:style w:type="character" w:default="1" w:styleId="DefaultParagraphFont">
     <w:name w:val="Default Paragraph Font"/>
     <w:uiPriority w:val="1"/>
+    <w:semiHidden/>
     <w:unhideWhenUsed/>
   </w:style>
   <w:style w:type="table" w:default="1" w:styleId="TableNormal">

</xml_diff>